<commit_message>
fixed various samp interoperability issues with add layer
</commit_message>
<xml_diff>
--- a/resources/SAMP/jhv samp.docx
+++ b/resources/SAMP/jhv samp.docx
@@ -8,11 +8,21 @@
           <w:rFonts w:ascii="Consolas" w:hAnsi="Consolas"/>
         </w:rPr>
       </w:pPr>
-      <w:r>
-        <w:rPr>
-          <w:rFonts w:ascii="Consolas" w:hAnsi="Consolas"/>
-        </w:rPr>
-        <w:t>jhv.vso.load:</w:t>
+      <w:proofErr w:type="spellStart"/>
+      <w:proofErr w:type="gramStart"/>
+      <w:r>
+        <w:rPr>
+          <w:rFonts w:ascii="Consolas" w:hAnsi="Consolas"/>
+        </w:rPr>
+        <w:t>jhv.vso.load</w:t>
+      </w:r>
+      <w:proofErr w:type="spellEnd"/>
+      <w:proofErr w:type="gramEnd"/>
+      <w:r>
+        <w:rPr>
+          <w:rFonts w:ascii="Consolas" w:hAnsi="Consolas"/>
+        </w:rPr>
+        <w:t>:</w:t>
       </w:r>
     </w:p>
     <w:p>
@@ -152,14 +162,10 @@
     <w:p>
       <w:pPr>
         <w:ind w:left="1440"/>
-        <w:rPr>
-          <w:lang w:val="de-CH"/>
-        </w:rPr>
-      </w:pPr>
-      <w:r>
-        <w:rPr>
-          <w:rFonts w:ascii="Consolas" w:hAnsi="Consolas"/>
-          <w:lang w:val="de-CH"/>
+      </w:pPr>
+      <w:r>
+        <w:rPr>
+          <w:rFonts w:ascii="Consolas" w:hAnsi="Consolas"/>
         </w:rPr>
         <w:t>cadence (SAMP long)</w:t>
       </w:r>
@@ -178,24 +184,47 @@
     <w:p>
       <w:pPr>
         <w:ind w:left="1440"/>
-        <w:rPr>
-          <w:lang w:val="de-CH"/>
-        </w:rPr>
-      </w:pPr>
-      <w:r>
-        <w:rPr>
-          <w:rFonts w:ascii="Consolas" w:hAnsi="Consolas"/>
-          <w:lang w:val="de-CH"/>
-        </w:rPr>
-        <w:t>cutout.set (SAMP boolean)</w:t>
-      </w:r>
-    </w:p>
-    <w:p>
-      <w:pPr>
-        <w:ind w:left="2160"/>
-      </w:pPr>
-      <w:r>
-        <w:t xml:space="preserve">Wether or not </w:t>
+      </w:pPr>
+      <w:proofErr w:type="spellStart"/>
+      <w:r>
+        <w:rPr>
+          <w:rFonts w:ascii="Consolas" w:hAnsi="Consolas"/>
+        </w:rPr>
+        <w:t>cutout.set</w:t>
+      </w:r>
+      <w:proofErr w:type="spellEnd"/>
+      <w:r>
+        <w:rPr>
+          <w:rFonts w:ascii="Consolas" w:hAnsi="Consolas"/>
+        </w:rPr>
+        <w:t xml:space="preserve"> (SAMP </w:t>
+      </w:r>
+      <w:proofErr w:type="spellStart"/>
+      <w:r>
+        <w:rPr>
+          <w:rFonts w:ascii="Consolas" w:hAnsi="Consolas"/>
+        </w:rPr>
+        <w:t>boolean</w:t>
+      </w:r>
+      <w:proofErr w:type="spellEnd"/>
+      <w:r>
+        <w:rPr>
+          <w:rFonts w:ascii="Consolas" w:hAnsi="Consolas"/>
+        </w:rPr>
+        <w:t>)</w:t>
+      </w:r>
+    </w:p>
+    <w:p>
+      <w:pPr>
+        <w:ind w:left="2160"/>
+      </w:pPr>
+      <w:proofErr w:type="spellStart"/>
+      <w:r>
+        <w:t>Wether</w:t>
+      </w:r>
+      <w:proofErr w:type="spellEnd"/>
+      <w:r>
+        <w:t xml:space="preserve"> or not </w:t>
       </w:r>
       <w:r>
         <w:t xml:space="preserve">only a part of the sun is visible. </w:t>
@@ -206,7 +235,15 @@
       </w:r>
       <w:r>
         <w:br/>
-        <w:t>1: Only a cutout of the sun is visible</w:t>
+        <w:t xml:space="preserve">1: Only a </w:t>
+      </w:r>
+      <w:proofErr w:type="spellStart"/>
+      <w:r>
+        <w:t>cutout</w:t>
+      </w:r>
+      <w:proofErr w:type="spellEnd"/>
+      <w:r>
+        <w:t xml:space="preserve"> of the sun is visible</w:t>
       </w:r>
     </w:p>
     <w:p>
@@ -235,12 +272,14 @@
       <w:pPr>
         <w:ind w:left="1440"/>
       </w:pPr>
+      <w:proofErr w:type="gramStart"/>
       <w:r>
         <w:rPr>
           <w:rFonts w:ascii="Consolas" w:hAnsi="Consolas"/>
         </w:rPr>
         <w:t>cutout.y</w:t>
       </w:r>
+      <w:proofErr w:type="gramEnd"/>
       <w:r>
         <w:rPr>
           <w:rFonts w:ascii="Consolas" w:hAnsi="Consolas"/>
@@ -269,12 +308,16 @@
       <w:pPr>
         <w:ind w:left="1440"/>
       </w:pPr>
+      <w:proofErr w:type="spellStart"/>
+      <w:proofErr w:type="gramStart"/>
       <w:r>
         <w:rPr>
           <w:rFonts w:ascii="Consolas" w:hAnsi="Consolas"/>
         </w:rPr>
         <w:t>cutout.w</w:t>
       </w:r>
+      <w:proofErr w:type="spellEnd"/>
+      <w:proofErr w:type="gramEnd"/>
       <w:r>
         <w:rPr>
           <w:rFonts w:ascii="Consolas" w:hAnsi="Consolas"/>
@@ -303,12 +346,14 @@
       <w:pPr>
         <w:ind w:left="1440"/>
       </w:pPr>
+      <w:proofErr w:type="spellStart"/>
       <w:r>
         <w:rPr>
           <w:rFonts w:ascii="Consolas" w:hAnsi="Consolas"/>
         </w:rPr>
         <w:t>cutout.h</w:t>
       </w:r>
+      <w:proofErr w:type="spellEnd"/>
       <w:r>
         <w:rPr>
           <w:rFonts w:ascii="Consolas" w:hAnsi="Consolas"/>
@@ -340,9 +385,22 @@
       <w:r>
         <w:rPr>
           <w:rFonts w:ascii="Consolas" w:hAnsi="Consolas"/>
-          <w:lang w:val="de-CH"/>
-        </w:rPr>
-        <w:t>layers (list of map)</w:t>
+        </w:rPr>
+        <w:t xml:space="preserve">layers (list of </w:t>
+      </w:r>
+      <w:proofErr w:type="gramStart"/>
+      <w:r>
+        <w:rPr>
+          <w:rFonts w:ascii="Consolas" w:hAnsi="Consolas"/>
+        </w:rPr>
+        <w:t>map</w:t>
+      </w:r>
+      <w:proofErr w:type="gramEnd"/>
+      <w:r>
+        <w:rPr>
+          <w:rFonts w:ascii="Consolas" w:hAnsi="Consolas"/>
+        </w:rPr>
+        <w:t>)</w:t>
       </w:r>
     </w:p>
     <w:p>
@@ -438,10 +496,18 @@
         <w:t>selected</w:t>
       </w:r>
       <w:r>
-        <w:t xml:space="preserve"> instrument</w:t>
-      </w:r>
-      <w:r>
-        <w:t xml:space="preserve">. The timestamp is the date for the specific frame coded in </w:t>
+        <w:t xml:space="preserve"> </w:t>
+      </w:r>
+      <w:proofErr w:type="gramStart"/>
+      <w:r>
+        <w:t>instrument</w:t>
+      </w:r>
+      <w:r>
+        <w:t>.</w:t>
+      </w:r>
+      <w:proofErr w:type="gramEnd"/>
+      <w:r>
+        <w:t xml:space="preserve"> The timestamp is the date for the specific frame coded in </w:t>
       </w:r>
       <w:r>
         <w:t xml:space="preserve">the ISO </w:t>
@@ -501,548 +567,633 @@
         <w:ind w:left="1440"/>
       </w:pPr>
       <w:r>
-        <w:t>Broadcasts information about all the currently visible layers in JHelioviewer</w:t>
-      </w:r>
+        <w:t xml:space="preserve">Broadcasts information about all the currently visible layers in </w:t>
+      </w:r>
+      <w:proofErr w:type="spellStart"/>
+      <w:r>
+        <w:t>JHelioviewer</w:t>
+      </w:r>
+      <w:proofErr w:type="spellEnd"/>
       <w:r>
         <w:t xml:space="preserve"> including the current timestamp of the sun</w:t>
+      </w:r>
+      <w:r>
+        <w:t xml:space="preserve">. Other application can then use this information </w:t>
+      </w:r>
+      <w:r>
+        <w:t>to load the raw data from VSO for example.</w:t>
+      </w:r>
+    </w:p>
+    <w:p>
+      <w:pPr>
+        <w:ind w:left="1440"/>
+      </w:pPr>
+    </w:p>
+    <w:p>
+      <w:r>
+        <w:br w:type="page"/>
+      </w:r>
+    </w:p>
+    <w:p>
+      <w:pPr>
+        <w:rPr>
+          <w:rFonts w:ascii="Consolas" w:hAnsi="Consolas"/>
+        </w:rPr>
+      </w:pPr>
+      <w:proofErr w:type="spellStart"/>
+      <w:proofErr w:type="gramStart"/>
+      <w:r>
+        <w:rPr>
+          <w:rFonts w:ascii="Consolas" w:hAnsi="Consolas"/>
+        </w:rPr>
+        <w:lastRenderedPageBreak/>
+        <w:t>jhv.layers</w:t>
+      </w:r>
+      <w:proofErr w:type="gramEnd"/>
+      <w:r>
+        <w:rPr>
+          <w:rFonts w:ascii="Consolas" w:hAnsi="Consolas"/>
+        </w:rPr>
+        <w:t>.show</w:t>
+      </w:r>
+      <w:proofErr w:type="spellEnd"/>
+      <w:r>
+        <w:rPr>
+          <w:rFonts w:ascii="Consolas" w:hAnsi="Consolas"/>
+        </w:rPr>
+        <w:t>:</w:t>
+      </w:r>
+    </w:p>
+    <w:p>
+      <w:pPr>
+        <w:ind w:left="720"/>
+      </w:pPr>
+      <w:r>
+        <w:rPr>
+          <w:b/>
+        </w:rPr>
+        <w:t>Arguments</w:t>
+      </w:r>
+      <w:r>
+        <w:t>:</w:t>
+      </w:r>
+    </w:p>
+    <w:p>
+      <w:pPr>
+        <w:ind w:left="1440"/>
+      </w:pPr>
+      <w:r>
+        <w:rPr>
+          <w:rFonts w:ascii="Consolas" w:hAnsi="Consolas"/>
+        </w:rPr>
+        <w:t>date</w:t>
+      </w:r>
+      <w:r>
+        <w:rPr>
+          <w:rFonts w:ascii="Consolas" w:hAnsi="Consolas"/>
+        </w:rPr>
+        <w:t xml:space="preserve"> (string)</w:t>
+      </w:r>
+    </w:p>
+    <w:p>
+      <w:pPr>
+        <w:ind w:left="2160"/>
+      </w:pPr>
+      <w:r>
+        <w:t>Requested d</w:t>
+      </w:r>
+      <w:r>
+        <w:t xml:space="preserve">ate of the </w:t>
+      </w:r>
+      <w:r>
+        <w:t xml:space="preserve">new layer </w:t>
+      </w:r>
+      <w:r>
+        <w:br/>
+        <w:t>(</w:t>
+      </w:r>
+      <w:proofErr w:type="spellStart"/>
+      <w:r>
+        <w:t>yyyy</w:t>
+      </w:r>
+      <w:proofErr w:type="spellEnd"/>
+      <w:r>
+        <w:t>-MM-</w:t>
+      </w:r>
+      <w:proofErr w:type="spellStart"/>
+      <w:r>
+        <w:t>dd</w:t>
+      </w:r>
+      <w:proofErr w:type="spellEnd"/>
+      <w:r>
+        <w:t>)</w:t>
+      </w:r>
+    </w:p>
+    <w:p>
+      <w:pPr>
+        <w:ind w:left="1440"/>
+      </w:pPr>
+      <w:r>
+        <w:rPr>
+          <w:rFonts w:ascii="Consolas" w:hAnsi="Consolas"/>
+        </w:rPr>
+        <w:t>start (string)</w:t>
+      </w:r>
+    </w:p>
+    <w:p>
+      <w:pPr>
+        <w:ind w:left="2160"/>
+      </w:pPr>
+      <w:r>
+        <w:t>Start time of the requested layer</w:t>
+      </w:r>
+      <w:r>
+        <w:t xml:space="preserve"> </w:t>
+      </w:r>
+      <w:r>
+        <w:br/>
+        <w:t>(</w:t>
+      </w:r>
+      <w:proofErr w:type="spellStart"/>
+      <w:r>
+        <w:t>HH:</w:t>
+      </w:r>
+      <w:proofErr w:type="gramStart"/>
+      <w:r>
+        <w:t>mm:ss</w:t>
+      </w:r>
+      <w:proofErr w:type="spellEnd"/>
+      <w:proofErr w:type="gramEnd"/>
+      <w:r>
+        <w:t>)</w:t>
+      </w:r>
+    </w:p>
+    <w:p>
+      <w:pPr>
+        <w:ind w:left="1440"/>
+      </w:pPr>
+      <w:r>
+        <w:rPr>
+          <w:rFonts w:ascii="Consolas" w:hAnsi="Consolas"/>
+        </w:rPr>
+        <w:t>end (string)</w:t>
+      </w:r>
+    </w:p>
+    <w:p>
+      <w:pPr>
+        <w:ind w:left="2160"/>
+      </w:pPr>
+      <w:r>
+        <w:t xml:space="preserve">End </w:t>
+      </w:r>
+      <w:r>
+        <w:t>time of the requested layer</w:t>
+      </w:r>
+      <w:r>
+        <w:t xml:space="preserve"> </w:t>
+      </w:r>
+      <w:r>
+        <w:br/>
+      </w:r>
+      <w:r>
+        <w:t>(</w:t>
+      </w:r>
+      <w:proofErr w:type="spellStart"/>
+      <w:r>
+        <w:t>HH:</w:t>
+      </w:r>
+      <w:proofErr w:type="gramStart"/>
+      <w:r>
+        <w:t>mm:ss</w:t>
+      </w:r>
+      <w:proofErr w:type="spellEnd"/>
+      <w:proofErr w:type="gramEnd"/>
+      <w:r>
+        <w:t>)</w:t>
+      </w:r>
+    </w:p>
+    <w:p>
+      <w:pPr>
+        <w:ind w:left="1440"/>
+      </w:pPr>
+      <w:r>
+        <w:rPr>
+          <w:rFonts w:ascii="Consolas" w:hAnsi="Consolas"/>
+        </w:rPr>
+        <w:t>peak</w:t>
+      </w:r>
+      <w:r>
+        <w:rPr>
+          <w:rFonts w:ascii="Consolas" w:hAnsi="Consolas"/>
+        </w:rPr>
+        <w:t xml:space="preserve"> (</w:t>
+      </w:r>
+      <w:r>
+        <w:rPr>
+          <w:rFonts w:ascii="Consolas" w:hAnsi="Consolas"/>
+        </w:rPr>
+        <w:t>string</w:t>
+      </w:r>
+      <w:r>
+        <w:rPr>
+          <w:rFonts w:ascii="Consolas" w:hAnsi="Consolas"/>
+        </w:rPr>
+        <w:t>)</w:t>
+      </w:r>
+    </w:p>
+    <w:p>
+      <w:pPr>
+        <w:ind w:left="2160"/>
+      </w:pPr>
+      <w:r>
+        <w:t>(OPTIONAL) Time the layer should be displayed at the start</w:t>
+      </w:r>
+      <w:r>
+        <w:br/>
+        <w:t>(</w:t>
+      </w:r>
+      <w:proofErr w:type="spellStart"/>
+      <w:r>
+        <w:t>HH:</w:t>
+      </w:r>
+      <w:proofErr w:type="gramStart"/>
+      <w:r>
+        <w:t>mm:ss</w:t>
+      </w:r>
+      <w:proofErr w:type="spellEnd"/>
+      <w:proofErr w:type="gramEnd"/>
+      <w:r>
+        <w:t>)</w:t>
+      </w:r>
+      <w:r>
+        <w:t xml:space="preserve"> </w:t>
+      </w:r>
+    </w:p>
+    <w:p>
+      <w:pPr>
+        <w:ind w:left="1440"/>
+      </w:pPr>
+      <w:r>
+        <w:rPr>
+          <w:rFonts w:ascii="Consolas" w:hAnsi="Consolas"/>
+        </w:rPr>
+        <w:t>cadence</w:t>
+      </w:r>
+      <w:r>
+        <w:rPr>
+          <w:rFonts w:ascii="Consolas" w:hAnsi="Consolas"/>
+        </w:rPr>
+        <w:t xml:space="preserve"> (SAMP float)</w:t>
+      </w:r>
+    </w:p>
+    <w:p>
+      <w:pPr>
+        <w:ind w:left="2160"/>
+      </w:pPr>
+      <w:r>
+        <w:t xml:space="preserve">(OPTIONAL) </w:t>
+      </w:r>
+      <w:r>
+        <w:t>the time in seconds between each frame</w:t>
       </w:r>
       <w:bookmarkStart w:id="0" w:name="_GoBack"/>
       <w:bookmarkEnd w:id="0"/>
-      <w:r>
-        <w:t xml:space="preserve">. Other application can then use this information </w:t>
-      </w:r>
-      <w:r>
-        <w:t>to load the raw data from VSO for example.</w:t>
-      </w:r>
-    </w:p>
-    <w:p>
-      <w:pPr>
-        <w:ind w:left="1440"/>
-      </w:pPr>
-    </w:p>
-    <w:p>
-      <w:r>
-        <w:br w:type="page"/>
-      </w:r>
-    </w:p>
-    <w:p>
-      <w:pPr>
-        <w:rPr>
-          <w:rFonts w:ascii="Consolas" w:hAnsi="Consolas"/>
-        </w:rPr>
-      </w:pPr>
-      <w:r>
-        <w:rPr>
-          <w:rFonts w:ascii="Consolas" w:hAnsi="Consolas"/>
-        </w:rPr>
+    </w:p>
+    <w:p>
+      <w:pPr>
+        <w:ind w:left="1440"/>
+      </w:pPr>
+      <w:proofErr w:type="spellStart"/>
+      <w:r>
+        <w:rPr>
+          <w:rFonts w:ascii="Consolas" w:hAnsi="Consolas"/>
+        </w:rPr>
+        <w:t>xPos</w:t>
+      </w:r>
+      <w:proofErr w:type="spellEnd"/>
+      <w:r>
+        <w:rPr>
+          <w:rFonts w:ascii="Consolas" w:hAnsi="Consolas"/>
+        </w:rPr>
+        <w:t xml:space="preserve"> (SAMP float)</w:t>
+      </w:r>
+    </w:p>
+    <w:p>
+      <w:pPr>
+        <w:ind w:left="2160"/>
+      </w:pPr>
+      <w:r>
+        <w:t xml:space="preserve">(OPTIONAL) </w:t>
+      </w:r>
+      <w:r>
+        <w:t xml:space="preserve">x-Position </w:t>
+      </w:r>
+      <w:r>
+        <w:t>in arcsec that should be displayed</w:t>
+      </w:r>
+    </w:p>
+    <w:p>
+      <w:pPr>
+        <w:ind w:left="1440"/>
+      </w:pPr>
+      <w:proofErr w:type="spellStart"/>
+      <w:r>
+        <w:rPr>
+          <w:rFonts w:ascii="Consolas" w:hAnsi="Consolas"/>
+        </w:rPr>
+        <w:t>yPos</w:t>
+      </w:r>
+      <w:proofErr w:type="spellEnd"/>
+      <w:r>
+        <w:rPr>
+          <w:rFonts w:ascii="Consolas" w:hAnsi="Consolas"/>
+        </w:rPr>
+        <w:t xml:space="preserve"> (SAMP float)</w:t>
+      </w:r>
+    </w:p>
+    <w:p>
+      <w:pPr>
+        <w:ind w:left="2160"/>
+      </w:pPr>
+      <w:r>
+        <w:t>(</w:t>
+      </w:r>
+      <w:r>
+        <w:t>OPTIONAL</w:t>
+      </w:r>
+      <w:r>
+        <w:t>)</w:t>
+      </w:r>
+      <w:r>
+        <w:t xml:space="preserve"> y-Position in arcsec</w:t>
+      </w:r>
+      <w:r>
+        <w:t xml:space="preserve"> that should be displayed</w:t>
+      </w:r>
+    </w:p>
+    <w:p>
+      <w:pPr>
+        <w:ind w:left="1440"/>
+      </w:pPr>
+      <w:r>
+        <w:rPr>
+          <w:rFonts w:ascii="Consolas" w:hAnsi="Consolas"/>
+        </w:rPr>
+        <w:t>observatory</w:t>
+      </w:r>
+      <w:r>
+        <w:rPr>
+          <w:rFonts w:ascii="Consolas" w:hAnsi="Consolas"/>
+        </w:rPr>
+        <w:t xml:space="preserve"> (</w:t>
+      </w:r>
+      <w:r>
+        <w:rPr>
+          <w:rFonts w:ascii="Consolas" w:hAnsi="Consolas"/>
+        </w:rPr>
+        <w:t>string</w:t>
+      </w:r>
+      <w:r>
+        <w:rPr>
+          <w:rFonts w:ascii="Consolas" w:hAnsi="Consolas"/>
+        </w:rPr>
+        <w:t>)</w:t>
+      </w:r>
+    </w:p>
+    <w:p>
+      <w:pPr>
+        <w:ind w:left="2160"/>
+      </w:pPr>
+      <w:r>
+        <w:t>(</w:t>
+      </w:r>
+      <w:r>
+        <w:t>OPTIONAL</w:t>
+      </w:r>
+      <w:r>
+        <w:t>)</w:t>
+      </w:r>
+      <w:r>
+        <w:t xml:space="preserve"> </w:t>
+      </w:r>
+      <w:r>
+        <w:t>TODO</w:t>
+      </w:r>
+      <w:r>
+        <w:t xml:space="preserve"> </w:t>
+      </w:r>
+    </w:p>
+    <w:p>
+      <w:pPr>
+        <w:ind w:left="1440"/>
+      </w:pPr>
+      <w:r>
+        <w:rPr>
+          <w:rFonts w:ascii="Consolas" w:hAnsi="Consolas"/>
+        </w:rPr>
+        <w:t>instrument</w:t>
+      </w:r>
+      <w:r>
+        <w:rPr>
+          <w:rFonts w:ascii="Consolas" w:hAnsi="Consolas"/>
+        </w:rPr>
+        <w:t xml:space="preserve"> (</w:t>
+      </w:r>
+      <w:r>
+        <w:rPr>
+          <w:rFonts w:ascii="Consolas" w:hAnsi="Consolas"/>
+        </w:rPr>
+        <w:t>string</w:t>
+      </w:r>
+      <w:r>
+        <w:rPr>
+          <w:rFonts w:ascii="Consolas" w:hAnsi="Consolas"/>
+        </w:rPr>
+        <w:t>)</w:t>
+      </w:r>
+    </w:p>
+    <w:p>
+      <w:pPr>
+        <w:ind w:left="2160"/>
+      </w:pPr>
+      <w:r>
+        <w:t>(</w:t>
+      </w:r>
+      <w:r>
+        <w:t>OPTIONAL</w:t>
+      </w:r>
+      <w:r>
+        <w:t>)</w:t>
+      </w:r>
+      <w:r>
+        <w:t xml:space="preserve"> TODO</w:t>
+      </w:r>
+    </w:p>
+    <w:p>
+      <w:pPr>
+        <w:ind w:left="1440"/>
+      </w:pPr>
+      <w:r>
+        <w:rPr>
+          <w:rFonts w:ascii="Consolas" w:hAnsi="Consolas"/>
+        </w:rPr>
+        <w:t>detector</w:t>
+      </w:r>
+      <w:r>
+        <w:rPr>
+          <w:rFonts w:ascii="Consolas" w:hAnsi="Consolas"/>
+        </w:rPr>
+        <w:t xml:space="preserve"> (</w:t>
+      </w:r>
+      <w:r>
+        <w:rPr>
+          <w:rFonts w:ascii="Consolas" w:hAnsi="Consolas"/>
+        </w:rPr>
+        <w:t>string</w:t>
+      </w:r>
+      <w:r>
+        <w:rPr>
+          <w:rFonts w:ascii="Consolas" w:hAnsi="Consolas"/>
+        </w:rPr>
+        <w:t>)</w:t>
+      </w:r>
+    </w:p>
+    <w:p>
+      <w:pPr>
+        <w:ind w:left="2160"/>
+      </w:pPr>
+      <w:r>
+        <w:t>(</w:t>
+      </w:r>
+      <w:r>
+        <w:t>OPTIONAL</w:t>
+      </w:r>
+      <w:r>
+        <w:t>)</w:t>
+      </w:r>
+      <w:r>
+        <w:t xml:space="preserve"> TODO</w:t>
+      </w:r>
+    </w:p>
+    <w:p>
+      <w:pPr>
+        <w:ind w:left="1440"/>
+      </w:pPr>
+      <w:r>
+        <w:rPr>
+          <w:rFonts w:ascii="Consolas" w:hAnsi="Consolas"/>
+        </w:rPr>
+        <w:t>measurement</w:t>
+      </w:r>
+      <w:r>
+        <w:rPr>
+          <w:rFonts w:ascii="Consolas" w:hAnsi="Consolas"/>
+        </w:rPr>
+        <w:t xml:space="preserve"> (</w:t>
+      </w:r>
+      <w:r>
+        <w:rPr>
+          <w:rFonts w:ascii="Consolas" w:hAnsi="Consolas"/>
+        </w:rPr>
+        <w:t>string</w:t>
+      </w:r>
+      <w:r>
+        <w:rPr>
+          <w:rFonts w:ascii="Consolas" w:hAnsi="Consolas"/>
+        </w:rPr>
+        <w:t>)</w:t>
+      </w:r>
+    </w:p>
+    <w:p>
+      <w:pPr>
+        <w:ind w:left="2160"/>
+      </w:pPr>
+      <w:r>
+        <w:t>(</w:t>
+      </w:r>
+      <w:r>
+        <w:t>OPTIONAL</w:t>
+      </w:r>
+      <w:r>
+        <w:t>)</w:t>
+      </w:r>
+      <w:r>
+        <w:t xml:space="preserve"> TODO</w:t>
+      </w:r>
+    </w:p>
+    <w:p>
+      <w:pPr>
+        <w:ind w:left="720"/>
+        <w:rPr>
+          <w:b/>
+        </w:rPr>
+      </w:pPr>
+      <w:r>
+        <w:rPr>
+          <w:b/>
+        </w:rPr>
+        <w:t>Return Values:</w:t>
+      </w:r>
+    </w:p>
+    <w:p>
+      <w:pPr>
+        <w:ind w:left="1440"/>
+      </w:pPr>
+      <w:r>
+        <w:t>None</w:t>
+      </w:r>
+    </w:p>
+    <w:p>
+      <w:pPr>
+        <w:ind w:left="720"/>
+        <w:rPr>
+          <w:b/>
+        </w:rPr>
+      </w:pPr>
+      <w:r>
+        <w:rPr>
+          <w:b/>
+        </w:rPr>
+        <w:t>Description:</w:t>
+      </w:r>
+    </w:p>
+    <w:p>
+      <w:pPr>
+        <w:ind w:left="1440"/>
+      </w:pPr>
+      <w:r>
+        <w:t xml:space="preserve">Tells </w:t>
+      </w:r>
+      <w:proofErr w:type="spellStart"/>
+      <w:r>
+        <w:t>JHelioviewer</w:t>
+      </w:r>
+      <w:proofErr w:type="spellEnd"/>
+      <w:r>
+        <w:t xml:space="preserve"> to remove all currently visible layers and to display a new layer </w:t>
+      </w:r>
+      <w:r>
+        <w:t>using</w:t>
+      </w:r>
+      <w:r>
+        <w:t xml:space="preserve"> the given start and end time</w:t>
+      </w:r>
+      <w:r>
+        <w:t xml:space="preserve"> with </w:t>
+      </w:r>
+      <w:r>
+        <w:t>frames each 12 milliseconds</w:t>
+      </w:r>
+      <w:r>
+        <w:t>.</w:t>
+      </w:r>
+    </w:p>
+    <w:p>
+      <w:pPr>
+        <w:ind w:left="1440"/>
+      </w:pPr>
+      <w:r>
         <w:lastRenderedPageBreak/>
-        <w:t>jhv.layers.show</w:t>
-      </w:r>
-      <w:r>
-        <w:rPr>
-          <w:rFonts w:ascii="Consolas" w:hAnsi="Consolas"/>
-        </w:rPr>
-        <w:t>:</w:t>
-      </w:r>
-    </w:p>
-    <w:p>
-      <w:pPr>
-        <w:ind w:left="720"/>
-      </w:pPr>
-      <w:r>
-        <w:rPr>
-          <w:b/>
-        </w:rPr>
-        <w:t>Arguments</w:t>
-      </w:r>
-      <w:r>
-        <w:t>:</w:t>
-      </w:r>
-    </w:p>
-    <w:p>
-      <w:pPr>
-        <w:ind w:left="1440"/>
-      </w:pPr>
-      <w:r>
-        <w:rPr>
-          <w:rFonts w:ascii="Consolas" w:hAnsi="Consolas"/>
-        </w:rPr>
-        <w:t>date</w:t>
-      </w:r>
-      <w:r>
-        <w:rPr>
-          <w:rFonts w:ascii="Consolas" w:hAnsi="Consolas"/>
-        </w:rPr>
-        <w:t xml:space="preserve"> (string)</w:t>
-      </w:r>
-    </w:p>
-    <w:p>
-      <w:pPr>
-        <w:ind w:left="2160"/>
-      </w:pPr>
-      <w:r>
-        <w:t>Requested d</w:t>
-      </w:r>
-      <w:r>
-        <w:t xml:space="preserve">ate of the </w:t>
-      </w:r>
-      <w:r>
-        <w:t>new layer</w:t>
-      </w:r>
-      <w:r>
-        <w:t xml:space="preserve"> </w:t>
-      </w:r>
-      <w:r>
-        <w:br/>
-        <w:t>(</w:t>
-      </w:r>
-      <w:r>
-        <w:t>yyyy-MM-dd</w:t>
-      </w:r>
-      <w:r>
-        <w:t>)</w:t>
-      </w:r>
-    </w:p>
-    <w:p>
-      <w:pPr>
-        <w:ind w:left="1440"/>
-      </w:pPr>
-      <w:r>
-        <w:rPr>
-          <w:rFonts w:ascii="Consolas" w:hAnsi="Consolas"/>
-        </w:rPr>
-        <w:t>start (string)</w:t>
-      </w:r>
-    </w:p>
-    <w:p>
-      <w:pPr>
-        <w:ind w:left="2160"/>
-      </w:pPr>
-      <w:r>
-        <w:t>Start time of the requested layer</w:t>
-      </w:r>
-      <w:r>
-        <w:t xml:space="preserve"> </w:t>
-      </w:r>
-      <w:r>
-        <w:br/>
-        <w:t>(</w:t>
-      </w:r>
-      <w:r>
-        <w:t>HH:mm:ss</w:t>
-      </w:r>
-      <w:r>
-        <w:t>)</w:t>
-      </w:r>
-    </w:p>
-    <w:p>
-      <w:pPr>
-        <w:ind w:left="1440"/>
-      </w:pPr>
-      <w:r>
-        <w:rPr>
-          <w:rFonts w:ascii="Consolas" w:hAnsi="Consolas"/>
-        </w:rPr>
-        <w:t>end (string)</w:t>
-      </w:r>
-    </w:p>
-    <w:p>
-      <w:pPr>
-        <w:ind w:left="2160"/>
-      </w:pPr>
-      <w:r>
-        <w:t xml:space="preserve">End </w:t>
-      </w:r>
-      <w:r>
-        <w:t>time of the requested layer</w:t>
-      </w:r>
-      <w:r>
-        <w:t xml:space="preserve"> </w:t>
-      </w:r>
-      <w:r>
-        <w:br/>
-      </w:r>
-      <w:r>
-        <w:t>(</w:t>
-      </w:r>
-      <w:r>
-        <w:t>HH:mm:ss</w:t>
-      </w:r>
-      <w:r>
-        <w:t>)</w:t>
-      </w:r>
-    </w:p>
-    <w:p>
-      <w:pPr>
-        <w:ind w:left="1440"/>
-      </w:pPr>
-      <w:r>
-        <w:rPr>
-          <w:rFonts w:ascii="Consolas" w:hAnsi="Consolas"/>
-        </w:rPr>
-        <w:t>peak</w:t>
-      </w:r>
-      <w:r>
-        <w:rPr>
-          <w:rFonts w:ascii="Consolas" w:hAnsi="Consolas"/>
-        </w:rPr>
-        <w:t xml:space="preserve"> (</w:t>
-      </w:r>
-      <w:r>
-        <w:rPr>
-          <w:rFonts w:ascii="Consolas" w:hAnsi="Consolas"/>
-        </w:rPr>
-        <w:t>string</w:t>
-      </w:r>
-      <w:r>
-        <w:rPr>
-          <w:rFonts w:ascii="Consolas" w:hAnsi="Consolas"/>
-        </w:rPr>
-        <w:t>)</w:t>
-      </w:r>
-    </w:p>
-    <w:p>
-      <w:pPr>
-        <w:ind w:left="2160"/>
-      </w:pPr>
-      <w:r>
-        <w:t>(OPTIONAL) Time the layer should be displayed at the start</w:t>
-      </w:r>
-      <w:r>
-        <w:br/>
-      </w:r>
-      <w:r>
-        <w:t>(</w:t>
-      </w:r>
-      <w:r>
-        <w:t>HH:mm:ss</w:t>
-      </w:r>
-      <w:r>
-        <w:t>)</w:t>
-      </w:r>
-    </w:p>
-    <w:p>
-      <w:pPr>
-        <w:ind w:left="1440"/>
-      </w:pPr>
-      <w:r>
-        <w:rPr>
-          <w:rFonts w:ascii="Consolas" w:hAnsi="Consolas"/>
-        </w:rPr>
-        <w:t>xPos</w:t>
-      </w:r>
-      <w:r>
-        <w:rPr>
-          <w:rFonts w:ascii="Consolas" w:hAnsi="Consolas"/>
-        </w:rPr>
-        <w:t xml:space="preserve"> (SAMP float)</w:t>
-      </w:r>
-    </w:p>
-    <w:p>
-      <w:pPr>
-        <w:ind w:left="2160"/>
-      </w:pPr>
-      <w:r>
-        <w:t xml:space="preserve">(OPTIONAL) </w:t>
-      </w:r>
-      <w:r>
-        <w:t xml:space="preserve">x-Position </w:t>
-      </w:r>
-      <w:r>
-        <w:t>in arcsec that should be displayed</w:t>
-      </w:r>
-    </w:p>
-    <w:p>
-      <w:pPr>
-        <w:ind w:left="1440"/>
-      </w:pPr>
-      <w:r>
-        <w:rPr>
-          <w:rFonts w:ascii="Consolas" w:hAnsi="Consolas"/>
-        </w:rPr>
-        <w:t>yPos</w:t>
-      </w:r>
-      <w:r>
-        <w:rPr>
-          <w:rFonts w:ascii="Consolas" w:hAnsi="Consolas"/>
-        </w:rPr>
-        <w:t xml:space="preserve"> (SAMP float)</w:t>
-      </w:r>
-    </w:p>
-    <w:p>
-      <w:pPr>
-        <w:ind w:left="2160"/>
-      </w:pPr>
-      <w:r>
-        <w:t>(</w:t>
-      </w:r>
-      <w:r>
-        <w:t>OPTIONAL</w:t>
-      </w:r>
-      <w:r>
-        <w:t>)</w:t>
-      </w:r>
-      <w:r>
-        <w:t xml:space="preserve"> y-Position in arcsec</w:t>
-      </w:r>
-      <w:r>
-        <w:t xml:space="preserve"> that should be displayed</w:t>
-      </w:r>
-    </w:p>
-    <w:p>
-      <w:pPr>
-        <w:ind w:left="1440"/>
-      </w:pPr>
-      <w:r>
-        <w:rPr>
-          <w:rFonts w:ascii="Consolas" w:hAnsi="Consolas"/>
-        </w:rPr>
-        <w:t>observatory</w:t>
-      </w:r>
-      <w:r>
-        <w:rPr>
-          <w:rFonts w:ascii="Consolas" w:hAnsi="Consolas"/>
-        </w:rPr>
-        <w:t xml:space="preserve"> (</w:t>
-      </w:r>
-      <w:r>
-        <w:rPr>
-          <w:rFonts w:ascii="Consolas" w:hAnsi="Consolas"/>
-        </w:rPr>
-        <w:t>string</w:t>
-      </w:r>
-      <w:r>
-        <w:rPr>
-          <w:rFonts w:ascii="Consolas" w:hAnsi="Consolas"/>
-        </w:rPr>
-        <w:t>)</w:t>
-      </w:r>
-    </w:p>
-    <w:p>
-      <w:pPr>
-        <w:ind w:left="2160"/>
-      </w:pPr>
-      <w:r>
-        <w:t>(</w:t>
-      </w:r>
-      <w:r>
-        <w:t>OPTIONAL</w:t>
-      </w:r>
-      <w:r>
-        <w:t>)</w:t>
-      </w:r>
-      <w:r>
-        <w:t xml:space="preserve"> </w:t>
-      </w:r>
-      <w:r>
-        <w:t>TODO</w:t>
-      </w:r>
-      <w:r>
-        <w:t xml:space="preserve"> </w:t>
-      </w:r>
-    </w:p>
-    <w:p>
-      <w:pPr>
-        <w:ind w:left="1440"/>
-      </w:pPr>
-      <w:r>
-        <w:rPr>
-          <w:rFonts w:ascii="Consolas" w:hAnsi="Consolas"/>
-        </w:rPr>
-        <w:t>instrument</w:t>
-      </w:r>
-      <w:r>
-        <w:rPr>
-          <w:rFonts w:ascii="Consolas" w:hAnsi="Consolas"/>
-        </w:rPr>
-        <w:t xml:space="preserve"> (</w:t>
-      </w:r>
-      <w:r>
-        <w:rPr>
-          <w:rFonts w:ascii="Consolas" w:hAnsi="Consolas"/>
-        </w:rPr>
-        <w:t>string</w:t>
-      </w:r>
-      <w:r>
-        <w:rPr>
-          <w:rFonts w:ascii="Consolas" w:hAnsi="Consolas"/>
-        </w:rPr>
-        <w:t>)</w:t>
-      </w:r>
-    </w:p>
-    <w:p>
-      <w:pPr>
-        <w:ind w:left="2160"/>
-      </w:pPr>
-      <w:r>
-        <w:t>(</w:t>
-      </w:r>
-      <w:r>
-        <w:t>OPTIONAL</w:t>
-      </w:r>
-      <w:r>
-        <w:t>)</w:t>
-      </w:r>
-      <w:r>
-        <w:t xml:space="preserve"> TODO</w:t>
-      </w:r>
-    </w:p>
-    <w:p>
-      <w:pPr>
-        <w:ind w:left="1440"/>
-      </w:pPr>
-      <w:r>
-        <w:rPr>
-          <w:rFonts w:ascii="Consolas" w:hAnsi="Consolas"/>
-        </w:rPr>
-        <w:t>detector</w:t>
-      </w:r>
-      <w:r>
-        <w:rPr>
-          <w:rFonts w:ascii="Consolas" w:hAnsi="Consolas"/>
-        </w:rPr>
-        <w:t xml:space="preserve"> (</w:t>
-      </w:r>
-      <w:r>
-        <w:rPr>
-          <w:rFonts w:ascii="Consolas" w:hAnsi="Consolas"/>
-        </w:rPr>
-        <w:t>string</w:t>
-      </w:r>
-      <w:r>
-        <w:rPr>
-          <w:rFonts w:ascii="Consolas" w:hAnsi="Consolas"/>
-        </w:rPr>
-        <w:t>)</w:t>
-      </w:r>
-    </w:p>
-    <w:p>
-      <w:pPr>
-        <w:ind w:left="2160"/>
-      </w:pPr>
-      <w:r>
-        <w:t>(</w:t>
-      </w:r>
-      <w:r>
-        <w:t>OPTIONAL</w:t>
-      </w:r>
-      <w:r>
-        <w:t>)</w:t>
-      </w:r>
-      <w:r>
-        <w:t xml:space="preserve"> TODO</w:t>
-      </w:r>
-    </w:p>
-    <w:p>
-      <w:pPr>
-        <w:ind w:left="1440"/>
-      </w:pPr>
-      <w:r>
-        <w:rPr>
-          <w:rFonts w:ascii="Consolas" w:hAnsi="Consolas"/>
-        </w:rPr>
-        <w:t>measurement</w:t>
-      </w:r>
-      <w:r>
-        <w:rPr>
-          <w:rFonts w:ascii="Consolas" w:hAnsi="Consolas"/>
-        </w:rPr>
-        <w:t xml:space="preserve"> (</w:t>
-      </w:r>
-      <w:r>
-        <w:rPr>
-          <w:rFonts w:ascii="Consolas" w:hAnsi="Consolas"/>
-        </w:rPr>
-        <w:t>string</w:t>
-      </w:r>
-      <w:r>
-        <w:rPr>
-          <w:rFonts w:ascii="Consolas" w:hAnsi="Consolas"/>
-        </w:rPr>
-        <w:t>)</w:t>
-      </w:r>
-    </w:p>
-    <w:p>
-      <w:pPr>
-        <w:ind w:left="2160"/>
-      </w:pPr>
-      <w:r>
-        <w:t>(</w:t>
-      </w:r>
-      <w:r>
-        <w:t>OPTIONAL</w:t>
-      </w:r>
-      <w:r>
-        <w:t>)</w:t>
-      </w:r>
-      <w:r>
-        <w:t xml:space="preserve"> TODO</w:t>
-      </w:r>
-    </w:p>
-    <w:p>
-      <w:pPr>
-        <w:ind w:left="720"/>
-        <w:rPr>
-          <w:b/>
-        </w:rPr>
-      </w:pPr>
-      <w:r>
-        <w:rPr>
-          <w:b/>
-        </w:rPr>
-        <w:t>Return Values:</w:t>
-      </w:r>
-    </w:p>
-    <w:p>
-      <w:pPr>
-        <w:ind w:left="1440"/>
-      </w:pPr>
-      <w:r>
-        <w:t>None</w:t>
-      </w:r>
-    </w:p>
-    <w:p>
-      <w:pPr>
-        <w:ind w:left="720"/>
-        <w:rPr>
-          <w:b/>
-        </w:rPr>
-      </w:pPr>
-      <w:r>
-        <w:rPr>
-          <w:b/>
-        </w:rPr>
-        <w:t>Description:</w:t>
-      </w:r>
-    </w:p>
-    <w:p>
-      <w:pPr>
-        <w:ind w:left="1440"/>
-      </w:pPr>
-      <w:r>
-        <w:t xml:space="preserve">Tells JHelioviewer to remove all currently visible layers and to display a new layer </w:t>
-      </w:r>
-      <w:r>
-        <w:t>using</w:t>
-      </w:r>
-      <w:r>
-        <w:t xml:space="preserve"> the given start and end time</w:t>
-      </w:r>
-      <w:r>
-        <w:t xml:space="preserve"> with </w:t>
-      </w:r>
-      <w:r>
-        <w:t>frames each 12 milliseconds</w:t>
-      </w:r>
-      <w:r>
-        <w:t>.</w:t>
-      </w:r>
-    </w:p>
-    <w:p>
-      <w:pPr>
-        <w:ind w:left="1440"/>
-      </w:pPr>
-      <w:r>
         <w:t>If no information about the instrument and observatory are given, then the SDO/AIA</w:t>
       </w:r>
       <w:r>

</xml_diff>